<commit_message>
fin des corrections des erreurs dans le backend et le front end
</commit_message>
<xml_diff>
--- a/vagrantProjet/documentation.docx
+++ b/vagrantProjet/documentation.docx
@@ -842,7 +842,7 @@
           </mc:Choice>
           <mc:Fallback>
             <w:pict>
-              <v:shapetype w14:anchorId="15056CFC" id="_x0000_t68" coordsize="21600,21600" o:spt="68" adj="5400,5400" path="m0@0l@1@0@1,21600@2,21600@2@0,21600@0,10800,xe">
+              <v:shapetype w14:anchorId="6AE067E5" id="_x0000_t68" coordsize="21600,21600" o:spt="68" adj="5400,5400" path="m0@0l@1@0@1,21600@2,21600@2@0,21600@0,10800,xe">
                 <v:stroke joinstyle="miter"/>
                 <v:formulas>
                   <v:f eqn="val #0"/>
@@ -941,7 +941,7 @@
           </mc:Choice>
           <mc:Fallback>
             <w:pict>
-              <v:shapetype w14:anchorId="2D580160" id="_x0000_t67" coordsize="21600,21600" o:spt="67" adj="16200,5400" path="m0@0l@1@0@1,0@2,0@2@0,21600@0,10800,21600xe">
+              <v:shapetype w14:anchorId="0622D539" id="_x0000_t67" coordsize="21600,21600" o:spt="67" adj="16200,5400" path="m0@0l@1@0@1,0@2,0@2@0,21600@0,10800,21600xe">
                 <v:stroke joinstyle="miter"/>
                 <v:formulas>
                   <v:f eqn="val #0"/>
@@ -1440,7 +1440,7 @@
           </mc:Choice>
           <mc:Fallback>
             <w:pict>
-              <v:shape w14:anchorId="25C49E51" id="Flèche vers le haut 33" o:spid="_x0000_s1026" type="#_x0000_t68" style="position:absolute;margin-left:102.65pt;margin-top:22.65pt;width:3.6pt;height:57.45pt;z-index:251674624;visibility:visible;mso-wrap-style:square;mso-wrap-distance-left:9pt;mso-wrap-distance-top:0;mso-wrap-distance-right:9pt;mso-wrap-distance-bottom:0;mso-position-horizontal:absolute;mso-position-horizontal-relative:text;mso-position-vertical:absolute;mso-position-vertical-relative:text;v-text-anchor:middle" o:gfxdata="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" adj="677" fillcolor="#5b9bd5 [3204]" strokecolor="#1f4d78 [1604]" strokeweight="1pt"/>
+              <v:shape w14:anchorId="0666A6EC" id="Flèche vers le haut 33" o:spid="_x0000_s1026" type="#_x0000_t68" style="position:absolute;margin-left:102.65pt;margin-top:22.65pt;width:3.6pt;height:57.45pt;z-index:251674624;visibility:visible;mso-wrap-style:square;mso-wrap-distance-left:9pt;mso-wrap-distance-top:0;mso-wrap-distance-right:9pt;mso-wrap-distance-bottom:0;mso-position-horizontal:absolute;mso-position-horizontal-relative:text;mso-position-vertical:absolute;mso-position-vertical-relative:text;v-text-anchor:middle" o:gfxdata="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" adj="677" fillcolor="#5b9bd5 [3204]" strokecolor="#1f4d78 [1604]" strokeweight="1pt"/>
             </w:pict>
           </mc:Fallback>
         </mc:AlternateContent>
@@ -1761,7 +1761,7 @@
           </mc:Choice>
           <mc:Fallback>
             <w:pict>
-              <v:shape w14:anchorId="688D0734" id="Flèche vers le bas 31" o:spid="_x0000_s1026" type="#_x0000_t67" style="position:absolute;margin-left:67.5pt;margin-top:1.95pt;width:3.6pt;height:54pt;z-index:251671552;visibility:visible;mso-wrap-style:square;mso-width-percent:0;mso-height-percent:0;mso-wrap-distance-left:9pt;mso-wrap-distance-top:0;mso-wrap-distance-right:9pt;mso-wrap-distance-bottom:0;mso-position-horizontal:absolute;mso-position-horizontal-relative:text;mso-position-vertical:absolute;mso-position-vertical-relative:text;mso-width-percent:0;mso-height-percent:0;mso-width-relative:margin;mso-height-relative:margin;v-text-anchor:middle" o:gfxdata="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" adj="20880" fillcolor="black [3213]" strokecolor="red" strokeweight="1pt"/>
+              <v:shape w14:anchorId="189815F6" id="Flèche vers le bas 31" o:spid="_x0000_s1026" type="#_x0000_t67" style="position:absolute;margin-left:67.5pt;margin-top:1.95pt;width:3.6pt;height:54pt;z-index:251671552;visibility:visible;mso-wrap-style:square;mso-width-percent:0;mso-height-percent:0;mso-wrap-distance-left:9pt;mso-wrap-distance-top:0;mso-wrap-distance-right:9pt;mso-wrap-distance-bottom:0;mso-position-horizontal:absolute;mso-position-horizontal-relative:text;mso-position-vertical:absolute;mso-position-vertical-relative:text;mso-width-percent:0;mso-height-percent:0;mso-width-relative:margin;mso-height-relative:margin;v-text-anchor:middle" o:gfxdata="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" adj="20880" fillcolor="black [3213]" strokecolor="red" strokeweight="1pt"/>
             </w:pict>
           </mc:Fallback>
         </mc:AlternateContent>
@@ -2606,8 +2606,6 @@
               </w:rPr>
               <w:t>Conversion d</w:t>
             </w:r>
-            <w:bookmarkStart w:id="0" w:name="_GoBack"/>
-            <w:bookmarkEnd w:id="0"/>
             <w:r>
               <w:rPr>
                 <w:rFonts w:ascii="Times New Roman" w:hAnsi="Times New Roman" w:cs="Times New Roman"/>
@@ -2677,7 +2675,6 @@
               </w:rPr>
               <w:t xml:space="preserve">Ajout dans </w:t>
             </w:r>
-            <w:proofErr w:type="spellStart"/>
             <w:r>
               <w:rPr>
                 <w:rFonts w:ascii="Times New Roman" w:hAnsi="Times New Roman" w:cs="Times New Roman"/>
@@ -2685,9 +2682,8 @@
                 <w:szCs w:val="24"/>
                 <w:lang w:val="fr-FR"/>
               </w:rPr>
-              <w:t>vagrantfile</w:t>
+              <w:t>provision</w:t>
             </w:r>
-            <w:proofErr w:type="spellEnd"/>
             <w:r>
               <w:rPr>
                 <w:rFonts w:ascii="Times New Roman" w:hAnsi="Times New Roman" w:cs="Times New Roman"/>
@@ -2695,9 +2691,8 @@
                 <w:szCs w:val="24"/>
                 <w:lang w:val="fr-FR"/>
               </w:rPr>
-              <w:t xml:space="preserve"> de </w:t>
+              <w:t xml:space="preserve"> du</w:t>
             </w:r>
-            <w:proofErr w:type="spellStart"/>
             <w:r>
               <w:rPr>
                 <w:rFonts w:ascii="Times New Roman" w:hAnsi="Times New Roman" w:cs="Times New Roman"/>
@@ -2705,9 +2700,10 @@
                 <w:szCs w:val="24"/>
                 <w:lang w:val="fr-FR"/>
               </w:rPr>
-              <w:t>serverWeb</w:t>
+              <w:t xml:space="preserve"> appserver.sh</w:t>
             </w:r>
-            <w:proofErr w:type="spellEnd"/>
+            <w:bookmarkStart w:id="0" w:name="_GoBack"/>
+            <w:bookmarkEnd w:id="0"/>
             <w:r>
               <w:rPr>
                 <w:rFonts w:ascii="Times New Roman" w:hAnsi="Times New Roman" w:cs="Times New Roman"/>

</xml_diff>